<commit_message>
A little change in code and wnioski
</commit_message>
<xml_diff>
--- a/Wnioski.docx
+++ b/Wnioski.docx
@@ -146,7 +146,7 @@
         </w:tblCellMar>
       </w:tblPr>
       <w:tblGrid>
-        <w:gridCol w:w="2409"/>
+        <w:gridCol w:w="2408"/>
         <w:gridCol w:w="2410"/>
         <w:gridCol w:w="2409"/>
         <w:gridCol w:w="2466"/>
@@ -155,30 +155,36 @@
         <w:trPr/>
         <w:tc>
           <w:tcPr>
-            <w:tcW w:w="2409" w:type="dxa"/>
-            <w:tcBorders/>
-          </w:tcPr>
-          <w:p>
-            <w:pPr>
-              <w:pStyle w:val="Zawartotabeli"/>
+            <w:tcW w:w="2408" w:type="dxa"/>
+            <w:tcBorders/>
+          </w:tcPr>
+          <w:p>
+            <w:pPr>
+              <w:pStyle w:val="Zawartotabeli"/>
+              <w:widowControl w:val="false"/>
               <w:bidi w:val="0"/>
               <w:jc w:val="left"/>
               <w:rPr/>
             </w:pPr>
             <w:r>
               <w:rPr/>
-              <w:t>Tablica</w:t>
-            </w:r>
-          </w:p>
-        </w:tc>
-        <w:tc>
-          <w:tcPr>
-            <w:tcW w:w="2410" w:type="dxa"/>
-            <w:tcBorders/>
-          </w:tcPr>
-          <w:p>
-            <w:pPr>
-              <w:pStyle w:val="Zawartotabeli"/>
+              <w:t xml:space="preserve">Tablica </w:t>
+            </w:r>
+            <w:r>
+              <w:rPr/>
+              <w:t>losowa</w:t>
+            </w:r>
+          </w:p>
+        </w:tc>
+        <w:tc>
+          <w:tcPr>
+            <w:tcW w:w="2410" w:type="dxa"/>
+            <w:tcBorders/>
+          </w:tcPr>
+          <w:p>
+            <w:pPr>
+              <w:pStyle w:val="Zawartotabeli"/>
+              <w:widowControl w:val="false"/>
               <w:bidi w:val="0"/>
               <w:jc w:val="center"/>
               <w:rPr/>
@@ -197,6 +203,7 @@
           <w:p>
             <w:pPr>
               <w:pStyle w:val="Zawartotabeli"/>
+              <w:widowControl w:val="false"/>
               <w:bidi w:val="0"/>
               <w:jc w:val="center"/>
               <w:rPr/>
@@ -215,6 +222,7 @@
           <w:p>
             <w:pPr>
               <w:pStyle w:val="Zawartotabeli"/>
+              <w:widowControl w:val="false"/>
               <w:bidi w:val="0"/>
               <w:jc w:val="center"/>
               <w:rPr/>
@@ -230,12 +238,13 @@
         <w:trPr/>
         <w:tc>
           <w:tcPr>
-            <w:tcW w:w="2409" w:type="dxa"/>
-            <w:tcBorders/>
-          </w:tcPr>
-          <w:p>
-            <w:pPr>
-              <w:pStyle w:val="Zawartotabeli"/>
+            <w:tcW w:w="2408" w:type="dxa"/>
+            <w:tcBorders/>
+          </w:tcPr>
+          <w:p>
+            <w:pPr>
+              <w:pStyle w:val="Zawartotabeli"/>
+              <w:widowControl w:val="false"/>
               <w:bidi w:val="0"/>
               <w:jc w:val="left"/>
               <w:rPr/>
@@ -254,6 +263,7 @@
           <w:p>
             <w:pPr>
               <w:pStyle w:val="Zawartotabeli"/>
+              <w:widowControl w:val="false"/>
               <w:bidi w:val="0"/>
               <w:jc w:val="center"/>
               <w:rPr/>
@@ -272,6 +282,7 @@
           <w:p>
             <w:pPr>
               <w:pStyle w:val="Zawartotabeli"/>
+              <w:widowControl w:val="false"/>
               <w:bidi w:val="0"/>
               <w:jc w:val="center"/>
               <w:rPr/>
@@ -290,6 +301,7 @@
           <w:p>
             <w:pPr>
               <w:pStyle w:val="Zawartotabeli"/>
+              <w:widowControl w:val="false"/>
               <w:bidi w:val="0"/>
               <w:jc w:val="center"/>
               <w:rPr/>
@@ -305,12 +317,13 @@
         <w:trPr/>
         <w:tc>
           <w:tcPr>
-            <w:tcW w:w="2409" w:type="dxa"/>
-            <w:tcBorders/>
-          </w:tcPr>
-          <w:p>
-            <w:pPr>
-              <w:pStyle w:val="Zawartotabeli"/>
+            <w:tcW w:w="2408" w:type="dxa"/>
+            <w:tcBorders/>
+          </w:tcPr>
+          <w:p>
+            <w:pPr>
+              <w:pStyle w:val="Zawartotabeli"/>
+              <w:widowControl w:val="false"/>
               <w:bidi w:val="0"/>
               <w:jc w:val="left"/>
               <w:rPr/>
@@ -329,6 +342,7 @@
           <w:p>
             <w:pPr>
               <w:pStyle w:val="Zawartotabeli"/>
+              <w:widowControl w:val="false"/>
               <w:bidi w:val="0"/>
               <w:jc w:val="center"/>
               <w:rPr/>
@@ -347,6 +361,7 @@
           <w:p>
             <w:pPr>
               <w:pStyle w:val="Zawartotabeli"/>
+              <w:widowControl w:val="false"/>
               <w:bidi w:val="0"/>
               <w:jc w:val="center"/>
               <w:rPr/>
@@ -365,6 +380,7 @@
           <w:p>
             <w:pPr>
               <w:pStyle w:val="Zawartotabeli"/>
+              <w:widowControl w:val="false"/>
               <w:bidi w:val="0"/>
               <w:jc w:val="center"/>
               <w:rPr/>
@@ -380,12 +396,13 @@
         <w:trPr/>
         <w:tc>
           <w:tcPr>
-            <w:tcW w:w="2409" w:type="dxa"/>
-            <w:tcBorders/>
-          </w:tcPr>
-          <w:p>
-            <w:pPr>
-              <w:pStyle w:val="Zawartotabeli"/>
+            <w:tcW w:w="2408" w:type="dxa"/>
+            <w:tcBorders/>
+          </w:tcPr>
+          <w:p>
+            <w:pPr>
+              <w:pStyle w:val="Zawartotabeli"/>
+              <w:widowControl w:val="false"/>
               <w:bidi w:val="0"/>
               <w:jc w:val="left"/>
               <w:rPr/>
@@ -404,6 +421,7 @@
           <w:p>
             <w:pPr>
               <w:pStyle w:val="Zawartotabeli"/>
+              <w:widowControl w:val="false"/>
               <w:bidi w:val="0"/>
               <w:jc w:val="center"/>
               <w:rPr/>
@@ -422,6 +440,7 @@
           <w:p>
             <w:pPr>
               <w:pStyle w:val="Zawartotabeli"/>
+              <w:widowControl w:val="false"/>
               <w:bidi w:val="0"/>
               <w:jc w:val="center"/>
               <w:rPr/>
@@ -440,6 +459,7 @@
           <w:p>
             <w:pPr>
               <w:pStyle w:val="Zawartotabeli"/>
+              <w:widowControl w:val="false"/>
               <w:bidi w:val="0"/>
               <w:jc w:val="center"/>
               <w:rPr/>
@@ -455,12 +475,13 @@
         <w:trPr/>
         <w:tc>
           <w:tcPr>
-            <w:tcW w:w="2409" w:type="dxa"/>
-            <w:tcBorders/>
-          </w:tcPr>
-          <w:p>
-            <w:pPr>
-              <w:pStyle w:val="Zawartotabeli"/>
+            <w:tcW w:w="2408" w:type="dxa"/>
+            <w:tcBorders/>
+          </w:tcPr>
+          <w:p>
+            <w:pPr>
+              <w:pStyle w:val="Zawartotabeli"/>
+              <w:widowControl w:val="false"/>
               <w:bidi w:val="0"/>
               <w:jc w:val="left"/>
               <w:rPr/>
@@ -479,6 +500,7 @@
           <w:p>
             <w:pPr>
               <w:pStyle w:val="Zawartotabeli"/>
+              <w:widowControl w:val="false"/>
               <w:bidi w:val="0"/>
               <w:jc w:val="center"/>
               <w:rPr/>
@@ -497,6 +519,7 @@
           <w:p>
             <w:pPr>
               <w:pStyle w:val="Zawartotabeli"/>
+              <w:widowControl w:val="false"/>
               <w:bidi w:val="0"/>
               <w:jc w:val="center"/>
               <w:rPr/>
@@ -515,6 +538,7 @@
           <w:p>
             <w:pPr>
               <w:pStyle w:val="Zawartotabeli"/>
+              <w:widowControl w:val="false"/>
               <w:bidi w:val="0"/>
               <w:jc w:val="center"/>
               <w:rPr/>
@@ -527,6 +551,478 @@
         </w:tc>
       </w:tr>
     </w:tbl>
+    <w:p>
+      <w:pPr>
+        <w:pStyle w:val="Normal"/>
+        <w:bidi w:val="0"/>
+        <w:jc w:val="left"/>
+        <w:rPr/>
+      </w:pPr>
+      <w:r>
+        <w:rPr/>
+      </w:r>
+    </w:p>
+    <w:tbl>
+      <w:tblPr>
+        <w:tblW w:w="9638" w:type="dxa"/>
+        <w:jc w:val="left"/>
+        <w:tblInd w:w="0" w:type="dxa"/>
+        <w:tblLayout w:type="fixed"/>
+        <w:tblCellMar>
+          <w:top w:w="55" w:type="dxa"/>
+          <w:left w:w="55" w:type="dxa"/>
+          <w:bottom w:w="55" w:type="dxa"/>
+          <w:right w:w="55" w:type="dxa"/>
+        </w:tblCellMar>
+      </w:tblPr>
+      <w:tblGrid>
+        <w:gridCol w:w="2409"/>
+        <w:gridCol w:w="2410"/>
+        <w:gridCol w:w="2409"/>
+        <w:gridCol w:w="2410"/>
+      </w:tblGrid>
+      <w:tr>
+        <w:trPr/>
+        <w:tc>
+          <w:tcPr>
+            <w:tcW w:w="2409" w:type="dxa"/>
+            <w:tcBorders>
+              <w:top w:val="single" w:sz="2" w:space="0" w:color="000000"/>
+              <w:left w:val="single" w:sz="2" w:space="0" w:color="000000"/>
+              <w:bottom w:val="single" w:sz="2" w:space="0" w:color="000000"/>
+            </w:tcBorders>
+          </w:tcPr>
+          <w:p>
+            <w:pPr>
+              <w:pStyle w:val="Zawartotabeli"/>
+              <w:rPr/>
+            </w:pPr>
+            <w:r>
+              <w:rPr/>
+              <w:t xml:space="preserve">100 000 </w:t>
+              <w:br/>
+              <w:t>elementów</w:t>
+            </w:r>
+          </w:p>
+        </w:tc>
+        <w:tc>
+          <w:tcPr>
+            <w:tcW w:w="2410" w:type="dxa"/>
+            <w:tcBorders>
+              <w:top w:val="single" w:sz="2" w:space="0" w:color="000000"/>
+              <w:left w:val="single" w:sz="2" w:space="0" w:color="000000"/>
+              <w:bottom w:val="single" w:sz="2" w:space="0" w:color="000000"/>
+            </w:tcBorders>
+          </w:tcPr>
+          <w:p>
+            <w:pPr>
+              <w:pStyle w:val="Zawartotabeli"/>
+              <w:rPr/>
+            </w:pPr>
+            <w:r>
+              <w:rPr/>
+              <w:t>Tablica losowych liczb</w:t>
+            </w:r>
+          </w:p>
+        </w:tc>
+        <w:tc>
+          <w:tcPr>
+            <w:tcW w:w="2409" w:type="dxa"/>
+            <w:tcBorders>
+              <w:top w:val="single" w:sz="2" w:space="0" w:color="000000"/>
+              <w:left w:val="single" w:sz="2" w:space="0" w:color="000000"/>
+              <w:bottom w:val="single" w:sz="2" w:space="0" w:color="000000"/>
+            </w:tcBorders>
+          </w:tcPr>
+          <w:p>
+            <w:pPr>
+              <w:pStyle w:val="Zawartotabeli"/>
+              <w:rPr/>
+            </w:pPr>
+            <w:r>
+              <w:rPr/>
+              <w:t>Tablica posortowanych liczb</w:t>
+            </w:r>
+          </w:p>
+        </w:tc>
+        <w:tc>
+          <w:tcPr>
+            <w:tcW w:w="2410" w:type="dxa"/>
+            <w:tcBorders>
+              <w:top w:val="single" w:sz="2" w:space="0" w:color="000000"/>
+              <w:left w:val="single" w:sz="2" w:space="0" w:color="000000"/>
+              <w:bottom w:val="single" w:sz="2" w:space="0" w:color="000000"/>
+              <w:right w:val="single" w:sz="2" w:space="0" w:color="000000"/>
+            </w:tcBorders>
+          </w:tcPr>
+          <w:p>
+            <w:pPr>
+              <w:pStyle w:val="Zawartotabeli"/>
+              <w:rPr/>
+            </w:pPr>
+            <w:r>
+              <w:rPr/>
+              <w:t>Tablica odwrotnie posortowanych liczb</w:t>
+            </w:r>
+          </w:p>
+        </w:tc>
+      </w:tr>
+      <w:tr>
+        <w:trPr/>
+        <w:tc>
+          <w:tcPr>
+            <w:tcW w:w="2409" w:type="dxa"/>
+            <w:tcBorders>
+              <w:left w:val="single" w:sz="2" w:space="0" w:color="000000"/>
+              <w:bottom w:val="single" w:sz="2" w:space="0" w:color="000000"/>
+            </w:tcBorders>
+          </w:tcPr>
+          <w:p>
+            <w:pPr>
+              <w:pStyle w:val="Zawartotabeli"/>
+              <w:widowControl w:val="false"/>
+              <w:bidi w:val="0"/>
+              <w:jc w:val="left"/>
+              <w:rPr/>
+            </w:pPr>
+            <w:r>
+              <w:rPr/>
+              <w:t>QuickSort</w:t>
+            </w:r>
+          </w:p>
+        </w:tc>
+        <w:tc>
+          <w:tcPr>
+            <w:tcW w:w="2410" w:type="dxa"/>
+            <w:tcBorders>
+              <w:left w:val="single" w:sz="2" w:space="0" w:color="000000"/>
+              <w:bottom w:val="single" w:sz="2" w:space="0" w:color="000000"/>
+            </w:tcBorders>
+          </w:tcPr>
+          <w:p>
+            <w:pPr>
+              <w:pStyle w:val="Zawartotabeli"/>
+              <w:rPr/>
+            </w:pPr>
+            <w:r>
+              <w:rPr/>
+              <w:t>19115 ms</w:t>
+            </w:r>
+          </w:p>
+        </w:tc>
+        <w:tc>
+          <w:tcPr>
+            <w:tcW w:w="2409" w:type="dxa"/>
+            <w:tcBorders>
+              <w:left w:val="single" w:sz="2" w:space="0" w:color="000000"/>
+              <w:bottom w:val="single" w:sz="2" w:space="0" w:color="000000"/>
+            </w:tcBorders>
+          </w:tcPr>
+          <w:p>
+            <w:pPr>
+              <w:pStyle w:val="Zawartotabeli"/>
+              <w:rPr/>
+            </w:pPr>
+            <w:r>
+              <w:rPr/>
+              <w:t>26415146 ms</w:t>
+            </w:r>
+          </w:p>
+        </w:tc>
+        <w:tc>
+          <w:tcPr>
+            <w:tcW w:w="2410" w:type="dxa"/>
+            <w:tcBorders>
+              <w:left w:val="single" w:sz="2" w:space="0" w:color="000000"/>
+              <w:bottom w:val="single" w:sz="2" w:space="0" w:color="000000"/>
+              <w:right w:val="single" w:sz="2" w:space="0" w:color="000000"/>
+            </w:tcBorders>
+          </w:tcPr>
+          <w:p>
+            <w:pPr>
+              <w:pStyle w:val="Zawartotabeli"/>
+              <w:rPr/>
+            </w:pPr>
+            <w:r>
+              <w:rPr/>
+              <w:t>25928730 ms</w:t>
+            </w:r>
+          </w:p>
+        </w:tc>
+      </w:tr>
+      <w:tr>
+        <w:trPr/>
+        <w:tc>
+          <w:tcPr>
+            <w:tcW w:w="2409" w:type="dxa"/>
+            <w:tcBorders>
+              <w:left w:val="single" w:sz="2" w:space="0" w:color="000000"/>
+              <w:bottom w:val="single" w:sz="2" w:space="0" w:color="000000"/>
+            </w:tcBorders>
+          </w:tcPr>
+          <w:p>
+            <w:pPr>
+              <w:pStyle w:val="Zawartotabeli"/>
+              <w:widowControl w:val="false"/>
+              <w:bidi w:val="0"/>
+              <w:jc w:val="left"/>
+              <w:rPr/>
+            </w:pPr>
+            <w:r>
+              <w:rPr/>
+              <w:t>MergeSort</w:t>
+            </w:r>
+          </w:p>
+        </w:tc>
+        <w:tc>
+          <w:tcPr>
+            <w:tcW w:w="2410" w:type="dxa"/>
+            <w:tcBorders>
+              <w:left w:val="single" w:sz="2" w:space="0" w:color="000000"/>
+              <w:bottom w:val="single" w:sz="2" w:space="0" w:color="000000"/>
+            </w:tcBorders>
+          </w:tcPr>
+          <w:p>
+            <w:pPr>
+              <w:pStyle w:val="Zawartotabeli"/>
+              <w:rPr/>
+            </w:pPr>
+            <w:r>
+              <w:rPr/>
+              <w:t>27358 ms</w:t>
+            </w:r>
+          </w:p>
+        </w:tc>
+        <w:tc>
+          <w:tcPr>
+            <w:tcW w:w="2409" w:type="dxa"/>
+            <w:tcBorders>
+              <w:left w:val="single" w:sz="2" w:space="0" w:color="000000"/>
+              <w:bottom w:val="single" w:sz="2" w:space="0" w:color="000000"/>
+            </w:tcBorders>
+          </w:tcPr>
+          <w:p>
+            <w:pPr>
+              <w:pStyle w:val="Zawartotabeli"/>
+              <w:rPr/>
+            </w:pPr>
+            <w:r>
+              <w:rPr/>
+              <w:t>11529 ms</w:t>
+            </w:r>
+          </w:p>
+        </w:tc>
+        <w:tc>
+          <w:tcPr>
+            <w:tcW w:w="2410" w:type="dxa"/>
+            <w:tcBorders>
+              <w:left w:val="single" w:sz="2" w:space="0" w:color="000000"/>
+              <w:bottom w:val="single" w:sz="2" w:space="0" w:color="000000"/>
+              <w:right w:val="single" w:sz="2" w:space="0" w:color="000000"/>
+            </w:tcBorders>
+          </w:tcPr>
+          <w:p>
+            <w:pPr>
+              <w:pStyle w:val="Zawartotabeli"/>
+              <w:rPr/>
+            </w:pPr>
+            <w:r>
+              <w:rPr/>
+              <w:t>11452 ms</w:t>
+            </w:r>
+          </w:p>
+        </w:tc>
+      </w:tr>
+      <w:tr>
+        <w:trPr/>
+        <w:tc>
+          <w:tcPr>
+            <w:tcW w:w="2409" w:type="dxa"/>
+            <w:tcBorders>
+              <w:left w:val="single" w:sz="2" w:space="0" w:color="000000"/>
+              <w:bottom w:val="single" w:sz="2" w:space="0" w:color="000000"/>
+            </w:tcBorders>
+          </w:tcPr>
+          <w:p>
+            <w:pPr>
+              <w:pStyle w:val="Zawartotabeli"/>
+              <w:widowControl w:val="false"/>
+              <w:bidi w:val="0"/>
+              <w:jc w:val="left"/>
+              <w:rPr/>
+            </w:pPr>
+            <w:r>
+              <w:rPr/>
+              <w:t>HeapSort</w:t>
+            </w:r>
+          </w:p>
+        </w:tc>
+        <w:tc>
+          <w:tcPr>
+            <w:tcW w:w="2410" w:type="dxa"/>
+            <w:tcBorders>
+              <w:left w:val="single" w:sz="2" w:space="0" w:color="000000"/>
+              <w:bottom w:val="single" w:sz="2" w:space="0" w:color="000000"/>
+            </w:tcBorders>
+          </w:tcPr>
+          <w:p>
+            <w:pPr>
+              <w:pStyle w:val="Zawartotabeli"/>
+              <w:rPr/>
+            </w:pPr>
+            <w:r>
+              <w:rPr/>
+              <w:t>37651 ms</w:t>
+            </w:r>
+          </w:p>
+        </w:tc>
+        <w:tc>
+          <w:tcPr>
+            <w:tcW w:w="2409" w:type="dxa"/>
+            <w:tcBorders>
+              <w:left w:val="single" w:sz="2" w:space="0" w:color="000000"/>
+              <w:bottom w:val="single" w:sz="2" w:space="0" w:color="000000"/>
+            </w:tcBorders>
+          </w:tcPr>
+          <w:p>
+            <w:pPr>
+              <w:pStyle w:val="Zawartotabeli"/>
+              <w:rPr/>
+            </w:pPr>
+            <w:r>
+              <w:rPr/>
+              <w:t>22402 ms</w:t>
+            </w:r>
+          </w:p>
+        </w:tc>
+        <w:tc>
+          <w:tcPr>
+            <w:tcW w:w="2410" w:type="dxa"/>
+            <w:tcBorders>
+              <w:left w:val="single" w:sz="2" w:space="0" w:color="000000"/>
+              <w:bottom w:val="single" w:sz="2" w:space="0" w:color="000000"/>
+              <w:right w:val="single" w:sz="2" w:space="0" w:color="000000"/>
+            </w:tcBorders>
+          </w:tcPr>
+          <w:p>
+            <w:pPr>
+              <w:pStyle w:val="Zawartotabeli"/>
+              <w:rPr/>
+            </w:pPr>
+            <w:r>
+              <w:rPr/>
+              <w:t>22165 ms</w:t>
+            </w:r>
+          </w:p>
+        </w:tc>
+      </w:tr>
+      <w:tr>
+        <w:trPr/>
+        <w:tc>
+          <w:tcPr>
+            <w:tcW w:w="2409" w:type="dxa"/>
+            <w:tcBorders>
+              <w:left w:val="single" w:sz="2" w:space="0" w:color="000000"/>
+              <w:bottom w:val="single" w:sz="2" w:space="0" w:color="000000"/>
+            </w:tcBorders>
+          </w:tcPr>
+          <w:p>
+            <w:pPr>
+              <w:pStyle w:val="Zawartotabeli"/>
+              <w:widowControl w:val="false"/>
+              <w:bidi w:val="0"/>
+              <w:jc w:val="left"/>
+              <w:rPr/>
+            </w:pPr>
+            <w:r>
+              <w:rPr/>
+              <w:t>InsertionSort</w:t>
+            </w:r>
+          </w:p>
+        </w:tc>
+        <w:tc>
+          <w:tcPr>
+            <w:tcW w:w="2410" w:type="dxa"/>
+            <w:tcBorders>
+              <w:left w:val="single" w:sz="2" w:space="0" w:color="000000"/>
+              <w:bottom w:val="single" w:sz="2" w:space="0" w:color="000000"/>
+            </w:tcBorders>
+          </w:tcPr>
+          <w:p>
+            <w:pPr>
+              <w:pStyle w:val="Zawartotabeli"/>
+              <w:rPr/>
+            </w:pPr>
+            <w:r>
+              <w:rPr/>
+              <w:t>6829582 ms</w:t>
+            </w:r>
+          </w:p>
+        </w:tc>
+        <w:tc>
+          <w:tcPr>
+            <w:tcW w:w="2409" w:type="dxa"/>
+            <w:tcBorders>
+              <w:left w:val="single" w:sz="2" w:space="0" w:color="000000"/>
+              <w:bottom w:val="single" w:sz="2" w:space="0" w:color="000000"/>
+            </w:tcBorders>
+          </w:tcPr>
+          <w:p>
+            <w:pPr>
+              <w:pStyle w:val="Zawartotabeli"/>
+              <w:rPr/>
+            </w:pPr>
+            <w:r>
+              <w:rPr/>
+              <w:t>359 ms</w:t>
+            </w:r>
+          </w:p>
+        </w:tc>
+        <w:tc>
+          <w:tcPr>
+            <w:tcW w:w="2410" w:type="dxa"/>
+            <w:tcBorders>
+              <w:left w:val="single" w:sz="2" w:space="0" w:color="000000"/>
+              <w:bottom w:val="single" w:sz="2" w:space="0" w:color="000000"/>
+              <w:right w:val="single" w:sz="2" w:space="0" w:color="000000"/>
+            </w:tcBorders>
+          </w:tcPr>
+          <w:p>
+            <w:pPr>
+              <w:pStyle w:val="Zawartotabeli"/>
+              <w:rPr/>
+            </w:pPr>
+            <w:r>
+              <w:rPr/>
+              <w:t>344 ms</w:t>
+            </w:r>
+          </w:p>
+        </w:tc>
+      </w:tr>
+    </w:tbl>
+    <w:p>
+      <w:pPr>
+        <w:pStyle w:val="Normal"/>
+        <w:bidi w:val="0"/>
+        <w:jc w:val="left"/>
+        <w:rPr/>
+      </w:pPr>
+      <w:r>
+        <w:rPr/>
+      </w:r>
+    </w:p>
+    <w:p>
+      <w:pPr>
+        <w:pStyle w:val="Normal"/>
+        <w:bidi w:val="0"/>
+        <w:jc w:val="left"/>
+        <w:rPr/>
+      </w:pPr>
+      <w:r>
+        <w:rPr/>
+        <w:t>Zastosowałem 100 000 elementów to stworzenia powyższej tabeli, ponieważ przy minimalnej podanej w zadaniu 300 000 elementów program nie wyświetlał wyników.</w:t>
+      </w:r>
+    </w:p>
     <w:p>
       <w:pPr>
         <w:pStyle w:val="Normal"/>
@@ -603,6 +1099,7 @@
       <w:pgNumType w:fmt="decimal"/>
       <w:formProt w:val="false"/>
       <w:textDirection w:val="lrTb"/>
+      <w:docGrid w:type="default" w:linePitch="100" w:charSpace="0"/>
     </w:sectPr>
   </w:body>
 </w:document>
@@ -622,7 +1119,6 @@
     </w:rPrDefault>
     <w:pPrDefault>
       <w:pPr>
-        <w:widowControl/>
         <w:suppressAutoHyphens w:val="true"/>
       </w:pPr>
     </w:pPrDefault>
@@ -632,7 +1128,10 @@
     <w:qFormat/>
     <w:pPr>
       <w:widowControl/>
+      <w:suppressAutoHyphens w:val="true"/>
       <w:bidi w:val="0"/>
+      <w:spacing w:before="0" w:after="0"/>
+      <w:jc w:val="left"/>
     </w:pPr>
     <w:rPr>
       <w:rFonts w:ascii="Liberation Serif" w:hAnsi="Liberation Serif" w:eastAsia="NSimSun" w:cs="Arial"/>

</xml_diff>